<commit_message>
resume node.js and exp.js
</commit_message>
<xml_diff>
--- a/Resume/Dayan Dias Resume.docx
+++ b/Resume/Dayan Dias Resume.docx
@@ -1167,6 +1167,14 @@
           <w:szCs w:val="20"/>
         </w:rPr>
         <w:t>, JSON, AJAX</w:t>
+      </w:r>
+      <w:r>
+        <w:rPr>
+          <w:rFonts w:asciiTheme="majorHAnsi" w:hAnsiTheme="majorHAnsi" w:cs="Times New Roman"/>
+          <w:sz w:val="20"/>
+          <w:szCs w:val="20"/>
+        </w:rPr>
+        <w:t>, Node.js, Express.js</w:t>
       </w:r>
     </w:p>
     <w:p>
@@ -8331,6 +8339,12 @@
 </file>
 
 <file path=customXml/item1.xml><?xml version="1.0" encoding="utf-8"?>
+<p:properties xmlns:p="http://schemas.microsoft.com/office/2006/metadata/properties" xmlns:xsi="http://www.w3.org/2001/XMLSchema-instance" xmlns:pc="http://schemas.microsoft.com/office/infopath/2007/PartnerControls">
+  <documentManagement/>
+</p:properties>
+</file>
+
+<file path=customXml/item2.xml><?xml version="1.0" encoding="utf-8"?>
 <?mso-contentType ?>
 <FormTemplates xmlns="http://schemas.microsoft.com/sharepoint/v3/contenttype/forms">
   <Display>DocumentLibraryForm</Display>
@@ -8339,17 +8353,7 @@
 </FormTemplates>
 </file>
 
-<file path=customXml/item2.xml><?xml version="1.0" encoding="utf-8"?>
-<p:properties xmlns:p="http://schemas.microsoft.com/office/2006/metadata/properties" xmlns:xsi="http://www.w3.org/2001/XMLSchema-instance" xmlns:pc="http://schemas.microsoft.com/office/infopath/2007/PartnerControls">
-  <documentManagement/>
-</p:properties>
-</file>
-
 <file path=customXml/item3.xml><?xml version="1.0" encoding="utf-8"?>
-<b:Sources xmlns:b="http://schemas.openxmlformats.org/officeDocument/2006/bibliography" xmlns="http://schemas.openxmlformats.org/officeDocument/2006/bibliography" SelectedStyle="/APA.XSL" StyleName="APA"/>
-</file>
-
-<file path=customXml/item4.xml><?xml version="1.0" encoding="utf-8"?>
 <ct:contentTypeSchema xmlns:ct="http://schemas.microsoft.com/office/2006/metadata/contentType" xmlns:ma="http://schemas.microsoft.com/office/2006/metadata/properties/metaAttributes" ct:_="" ma:_="" ma:contentTypeName="Document" ma:contentTypeID="0x010100D56973C1ECD5C144BC4AD55CD0BCEBF8" ma:contentTypeVersion="13" ma:contentTypeDescription="Create a new document." ma:contentTypeScope="" ma:versionID="9482a7b02c95ea83cc25a6a9fc0dbbd3">
   <xsd:schema xmlns:xsd="http://www.w3.org/2001/XMLSchema" xmlns:xs="http://www.w3.org/2001/XMLSchema" xmlns:p="http://schemas.microsoft.com/office/2006/metadata/properties" xmlns:ns3="ffbee77c-aa85-48ef-a695-9156860c737b" xmlns:ns4="f6568312-9e2c-41ce-afbe-fbf4ad399b15" targetNamespace="http://schemas.microsoft.com/office/2006/metadata/properties" ma:root="true" ma:fieldsID="5fd55b88cef5e5b277af74121c2e76f8" ns3:_="" ns4:_="">
     <xsd:import namespace="ffbee77c-aa85-48ef-a695-9156860c737b"/>
@@ -8572,15 +8576,11 @@
 </ct:contentTypeSchema>
 </file>
 
-<file path=customXml/itemProps1.xml><?xml version="1.0" encoding="utf-8"?>
-<ds:datastoreItem xmlns:ds="http://schemas.openxmlformats.org/officeDocument/2006/customXml" ds:itemID="{095F34C9-5EF7-442E-909C-574207E3C9CD}">
-  <ds:schemaRefs>
-    <ds:schemaRef ds:uri="http://schemas.microsoft.com/sharepoint/v3/contenttype/forms"/>
-  </ds:schemaRefs>
-</ds:datastoreItem>
+<file path=customXml/item4.xml><?xml version="1.0" encoding="utf-8"?>
+<b:Sources xmlns:b="http://schemas.openxmlformats.org/officeDocument/2006/bibliography" xmlns="http://schemas.openxmlformats.org/officeDocument/2006/bibliography" SelectedStyle="/APA.XSL" StyleName="APA"/>
 </file>
 
-<file path=customXml/itemProps2.xml><?xml version="1.0" encoding="utf-8"?>
+<file path=customXml/itemProps1.xml><?xml version="1.0" encoding="utf-8"?>
 <ds:datastoreItem xmlns:ds="http://schemas.openxmlformats.org/officeDocument/2006/customXml" ds:itemID="{85FD6F00-F946-4051-8690-2860BCE42803}">
   <ds:schemaRefs>
     <ds:schemaRef ds:uri="http://schemas.microsoft.com/office/2006/metadata/properties"/>
@@ -8589,15 +8589,15 @@
 </ds:datastoreItem>
 </file>
 
-<file path=customXml/itemProps3.xml><?xml version="1.0" encoding="utf-8"?>
-<ds:datastoreItem xmlns:ds="http://schemas.openxmlformats.org/officeDocument/2006/customXml" ds:itemID="{A57B8704-5AB0-4338-9BDB-849D053CEC12}">
+<file path=customXml/itemProps2.xml><?xml version="1.0" encoding="utf-8"?>
+<ds:datastoreItem xmlns:ds="http://schemas.openxmlformats.org/officeDocument/2006/customXml" ds:itemID="{095F34C9-5EF7-442E-909C-574207E3C9CD}">
   <ds:schemaRefs>
-    <ds:schemaRef ds:uri="http://schemas.openxmlformats.org/officeDocument/2006/bibliography"/>
+    <ds:schemaRef ds:uri="http://schemas.microsoft.com/sharepoint/v3/contenttype/forms"/>
   </ds:schemaRefs>
 </ds:datastoreItem>
 </file>
 
-<file path=customXml/itemProps4.xml><?xml version="1.0" encoding="utf-8"?>
+<file path=customXml/itemProps3.xml><?xml version="1.0" encoding="utf-8"?>
 <ds:datastoreItem xmlns:ds="http://schemas.openxmlformats.org/officeDocument/2006/customXml" ds:itemID="{F128BE20-D469-4AAF-A1B1-A52909A5CF09}">
   <ds:schemaRefs>
     <ds:schemaRef ds:uri="http://schemas.microsoft.com/office/2006/metadata/contentType"/>
@@ -8614,4 +8614,12 @@
     <ds:schemaRef ds:uri="http://schemas.microsoft.com/internal/obd"/>
   </ds:schemaRefs>
 </ds:datastoreItem>
+</file>
+
+<file path=customXml/itemProps4.xml><?xml version="1.0" encoding="utf-8"?>
+<ds:datastoreItem xmlns:ds="http://schemas.openxmlformats.org/officeDocument/2006/customXml" ds:itemID="{A57B8704-5AB0-4338-9BDB-849D053CEC12}">
+  <ds:schemaRefs>
+    <ds:schemaRef ds:uri="http://schemas.openxmlformats.org/officeDocument/2006/bibliography"/>
+  </ds:schemaRefs>
+</ds:datastoreItem>
 </file>
</xml_diff>